<commit_message>
cetak susulan dp2nt16 dp3n31 1nt9
</commit_message>
<xml_diff>
--- a/10. DP 2N16(ABU ABU T16(UNGU)/SETTING LABEL SEPATU.docx
+++ b/10. DP 2N16(ABU ABU T16(UNGU)/SETTING LABEL SEPATU.docx
@@ -69,7 +69,7 @@
                 <w:noProof/>
                 <w:sz w:val="36"/>
               </w:rPr>
-              <w:t>C1</w:t>
+              <w:t>C73</w:t>
             </w:r>
             <w:r>
               <w:rPr>
@@ -156,7 +156,7 @@
                 <w:sz w:val="24"/>
                 <w:szCs w:val="24"/>
               </w:rPr>
-              <w:t>EFRAIN</w:t>
+              <w:t>IDHO YUDHA F</w:t>
             </w:r>
             <w:r>
               <w:rPr>
@@ -219,7 +219,7 @@
                 <w:noProof/>
                 <w:sz w:val="32"/>
               </w:rPr>
-              <w:t>40</w:t>
+              <w:t>41</w:t>
             </w:r>
             <w:r>
               <w:rPr>
@@ -344,7 +344,7 @@
                 <w:noProof/>
                 <w:sz w:val="32"/>
               </w:rPr>
-              <w:t>54</w:t>
+              <w:t>58</w:t>
             </w:r>
             <w:r>
               <w:rPr>
@@ -596,7 +596,7 @@
                 <w:noProof/>
                 <w:sz w:val="36"/>
               </w:rPr>
-              <w:t>C2</w:t>
+              <w:t>C74</w:t>
             </w:r>
             <w:r>
               <w:rPr>
@@ -683,7 +683,7 @@
                 <w:sz w:val="24"/>
                 <w:szCs w:val="24"/>
               </w:rPr>
-              <w:t>ANDY SETYO PRASONGKO</w:t>
+              <w:t>M. ALSY SYARIFUDIN AF</w:t>
             </w:r>
             <w:r>
               <w:rPr>
@@ -746,7 +746,7 @@
                 <w:noProof/>
                 <w:sz w:val="32"/>
               </w:rPr>
-              <w:t>42</w:t>
+              <w:t>40</w:t>
             </w:r>
             <w:r>
               <w:rPr>
@@ -871,7 +871,7 @@
                 <w:noProof/>
                 <w:sz w:val="32"/>
               </w:rPr>
-              <w:t>56</w:t>
+              <w:t>54</w:t>
             </w:r>
             <w:r>
               <w:rPr>
@@ -1114,531 +1114,71 @@
 <wne:recipients xmlns:wpc="http://schemas.microsoft.com/office/word/2010/wordprocessingCanvas" xmlns:cx="http://schemas.microsoft.com/office/drawing/2014/chartex" xmlns:cx1="http://schemas.microsoft.com/office/drawing/2015/9/8/chartex" xmlns:cx2="http://schemas.microsoft.com/office/drawing/2015/10/21/chartex" xmlns:cx3="http://schemas.microsoft.com/office/drawing/2016/5/9/chartex" xmlns:cx4="http://schemas.microsoft.com/office/drawing/2016/5/10/chartex" xmlns:cx5="http://schemas.microsoft.com/office/drawing/2016/5/11/chartex" xmlns:cx6="http://schemas.microsoft.com/office/drawing/2016/5/12/chartex" xmlns:cx7="http://schemas.microsoft.com/office/drawing/2016/5/13/chartex" xmlns:cx8="http://schemas.microsoft.com/office/drawing/2016/5/14/chartex" xmlns:mc="http://schemas.openxmlformats.org/markup-compatibility/2006" xmlns:aink="http://schemas.microsoft.com/office/drawing/2016/ink" xmlns:am3d="http://schemas.microsoft.com/office/drawing/2017/model3d" xmlns:o="urn:schemas-microsoft-com:office:office" xmlns:r="http://schemas.openxmlformats.org/officeDocument/2006/relationships" xmlns:m="http://schemas.openxmlformats.org/officeDocument/2006/math" xmlns:v="urn:schemas-microsoft-com:vml" xmlns:wp14="http://schemas.microsoft.com/office/word/2010/wordprocessingDrawing" xmlns:wp="http://schemas.openxmlformats.org/drawingml/2006/wordprocessingDrawing" xmlns:w10="urn:schemas-microsoft-com:office:word" xmlns:w="http://schemas.openxmlformats.org/wordprocessingml/2006/main" xmlns:w14="http://schemas.microsoft.com/office/word/2010/wordml" xmlns:w15="http://schemas.microsoft.com/office/word/2012/wordml" xmlns:w16cex="http://schemas.microsoft.com/office/word/2018/wordml/cex" xmlns:w16cid="http://schemas.microsoft.com/office/word/2016/wordml/cid" xmlns:w16="http://schemas.microsoft.com/office/word/2018/wordml" xmlns:w16sdtdh="http://schemas.microsoft.com/office/word/2020/wordml/sdtdatahash" xmlns:w16se="http://schemas.microsoft.com/office/word/2015/wordml/symex" xmlns:wpg="http://schemas.microsoft.com/office/word/2010/wordprocessingGroup" xmlns:wpi="http://schemas.microsoft.com/office/word/2010/wordprocessingInk" xmlns:wne="http://schemas.microsoft.com/office/word/2006/wordml" xmlns:wps="http://schemas.microsoft.com/office/word/2010/wordprocessingShape" mc:Ignorable="w14 w15 w16se w16cid w16 w16cex w16sdtdh wp14">
   <wne:recipientData>
     <wne:active wne:val="1"/>
-    <wne:hash wne:val="-1373068707"/>
+    <wne:hash wne:val="-48885138"/>
   </wne:recipientData>
   <wne:recipientData>
     <wne:active wne:val="1"/>
-    <wne:hash wne:val="-723766398"/>
+    <wne:hash wne:val="2051821839"/>
   </wne:recipientData>
   <wne:recipientData>
     <wne:active wne:val="1"/>
-    <wne:hash wne:val="899447889"/>
+    <wne:hash wne:val="-982514282"/>
   </wne:recipientData>
   <wne:recipientData>
     <wne:active wne:val="1"/>
-    <wne:hash wne:val="1307002263"/>
+    <wne:hash wne:val="422656558"/>
   </wne:recipientData>
   <wne:recipientData>
     <wne:active wne:val="1"/>
-    <wne:hash wne:val="1095329693"/>
+    <wne:hash wne:val="1772234463"/>
   </wne:recipientData>
   <wne:recipientData>
     <wne:active wne:val="1"/>
-    <wne:hash wne:val="1314829566"/>
+    <wne:hash wne:val="1131034799"/>
   </wne:recipientData>
   <wne:recipientData>
     <wne:active wne:val="1"/>
-    <wne:hash wne:val="1384471315"/>
+    <wne:hash wne:val="494579349"/>
   </wne:recipientData>
   <wne:recipientData>
     <wne:active wne:val="1"/>
-    <wne:hash wne:val="626511288"/>
+    <wne:hash wne:val="-2045935059"/>
   </wne:recipientData>
   <wne:recipientData>
     <wne:active wne:val="1"/>
-    <wne:hash wne:val="-1220391923"/>
+    <wne:hash wne:val="-291045278"/>
   </wne:recipientData>
   <wne:recipientData>
     <wne:active wne:val="1"/>
-    <wne:hash wne:val="1379387624"/>
+    <wne:hash wne:val="158671446"/>
   </wne:recipientData>
   <wne:recipientData>
     <wne:active wne:val="1"/>
-    <wne:hash wne:val="-304796548"/>
+    <wne:hash wne:val="-1652964487"/>
   </wne:recipientData>
   <wne:recipientData>
     <wne:active wne:val="1"/>
-    <wne:hash wne:val="-1450348746"/>
+    <wne:hash wne:val="522089846"/>
   </wne:recipientData>
   <wne:recipientData>
     <wne:active wne:val="1"/>
-    <wne:hash wne:val="1629120071"/>
+    <wne:hash wne:val="-1703624316"/>
   </wne:recipientData>
   <wne:recipientData>
     <wne:active wne:val="1"/>
-    <wne:hash wne:val="2073506676"/>
+    <wne:hash wne:val="-1050529721"/>
   </wne:recipientData>
   <wne:recipientData>
     <wne:active wne:val="1"/>
-    <wne:hash wne:val="1647353468"/>
+    <wne:hash wne:val="451055681"/>
   </wne:recipientData>
   <wne:recipientData>
     <wne:active wne:val="1"/>
-    <wne:hash wne:val="1057597131"/>
+    <wne:hash wne:val="-1953653243"/>
   </wne:recipientData>
   <wne:recipientData>
     <wne:active wne:val="1"/>
-    <wne:hash wne:val="-706329591"/>
-  </wne:recipientData>
-  <wne:recipientData>
-    <wne:active wne:val="1"/>
-    <wne:hash wne:val="370711264"/>
-  </wne:recipientData>
-  <wne:recipientData>
-    <wne:active wne:val="1"/>
-    <wne:hash wne:val="-1051083323"/>
-  </wne:recipientData>
-  <wne:recipientData>
-    <wne:active wne:val="1"/>
-    <wne:hash wne:val="-1087422638"/>
-  </wne:recipientData>
-  <wne:recipientData>
-    <wne:active wne:val="1"/>
-    <wne:hash wne:val="1148691892"/>
-  </wne:recipientData>
-  <wne:recipientData>
-    <wne:active wne:val="1"/>
-    <wne:hash wne:val="938973776"/>
-  </wne:recipientData>
-  <wne:recipientData>
-    <wne:active wne:val="1"/>
-    <wne:hash wne:val="-1024523284"/>
-  </wne:recipientData>
-  <wne:recipientData>
-    <wne:active wne:val="1"/>
-    <wne:hash wne:val="-823217577"/>
-  </wne:recipientData>
-  <wne:recipientData>
-    <wne:active wne:val="1"/>
-    <wne:hash wne:val="406565910"/>
-  </wne:recipientData>
-  <wne:recipientData>
-    <wne:active wne:val="1"/>
-    <wne:hash wne:val="-1447230062"/>
-  </wne:recipientData>
-  <wne:recipientData>
-    <wne:active wne:val="1"/>
-    <wne:hash wne:val="741812198"/>
-  </wne:recipientData>
-  <wne:recipientData>
-    <wne:active wne:val="1"/>
-    <wne:hash wne:val="-188238707"/>
-  </wne:recipientData>
-  <wne:recipientData>
-    <wne:active wne:val="1"/>
-    <wne:hash wne:val="915537096"/>
-  </wne:recipientData>
-  <wne:recipientData>
-    <wne:active wne:val="1"/>
-    <wne:hash wne:val="1152112112"/>
-  </wne:recipientData>
-  <wne:recipientData>
-    <wne:active wne:val="1"/>
-    <wne:hash wne:val="-1917680299"/>
-  </wne:recipientData>
-  <wne:recipientData>
-    <wne:active wne:val="1"/>
-    <wne:hash wne:val="222989550"/>
-  </wne:recipientData>
-  <wne:recipientData>
-    <wne:active wne:val="1"/>
-    <wne:hash wne:val="814893021"/>
-  </wne:recipientData>
-  <wne:recipientData>
-    <wne:active wne:val="1"/>
-    <wne:hash wne:val="1498951987"/>
-  </wne:recipientData>
-  <wne:recipientData>
-    <wne:active wne:val="1"/>
-    <wne:hash wne:val="800621747"/>
-  </wne:recipientData>
-  <wne:recipientData>
-    <wne:active wne:val="1"/>
-    <wne:hash wne:val="-269041399"/>
-  </wne:recipientData>
-  <wne:recipientData>
-    <wne:active wne:val="1"/>
-    <wne:hash wne:val="1884207963"/>
-  </wne:recipientData>
-  <wne:recipientData>
-    <wne:active wne:val="1"/>
-    <wne:hash wne:val="226482169"/>
-  </wne:recipientData>
-  <wne:recipientData>
-    <wne:active wne:val="1"/>
-    <wne:hash wne:val="364729297"/>
-  </wne:recipientData>
-  <wne:recipientData>
-    <wne:active wne:val="1"/>
-    <wne:hash wne:val="395533469"/>
-  </wne:recipientData>
-  <wne:recipientData>
-    <wne:active wne:val="1"/>
-    <wne:hash wne:val="-217455237"/>
-  </wne:recipientData>
-  <wne:recipientData>
-    <wne:active wne:val="1"/>
-    <wne:hash wne:val="546930222"/>
-  </wne:recipientData>
-  <wne:recipientData>
-    <wne:active wne:val="1"/>
-    <wne:hash wne:val="-574307438"/>
-  </wne:recipientData>
-  <wne:recipientData>
-    <wne:active wne:val="1"/>
-    <wne:hash wne:val="-318587649"/>
-  </wne:recipientData>
-  <wne:recipientData>
-    <wne:active wne:val="1"/>
-    <wne:hash wne:val="778751168"/>
-  </wne:recipientData>
-  <wne:recipientData>
-    <wne:active wne:val="1"/>
-    <wne:hash wne:val="-330268106"/>
-  </wne:recipientData>
-  <wne:recipientData>
-    <wne:active wne:val="1"/>
-    <wne:hash wne:val="-1921341140"/>
-  </wne:recipientData>
-  <wne:recipientData>
-    <wne:active wne:val="1"/>
-    <wne:hash wne:val="902607404"/>
-  </wne:recipientData>
-  <wne:recipientData>
-    <wne:active wne:val="1"/>
-    <wne:hash wne:val="-329274186"/>
-  </wne:recipientData>
-  <wne:recipientData>
-    <wne:active wne:val="1"/>
-    <wne:hash wne:val="1756175962"/>
-  </wne:recipientData>
-  <wne:recipientData>
-    <wne:active wne:val="1"/>
-    <wne:hash wne:val="370803470"/>
-  </wne:recipientData>
-  <wne:recipientData>
-    <wne:active wne:val="1"/>
-    <wne:hash wne:val="875456615"/>
-  </wne:recipientData>
-  <wne:recipientData>
-    <wne:active wne:val="1"/>
-    <wne:hash wne:val="861537535"/>
-  </wne:recipientData>
-  <wne:recipientData>
-    <wne:active wne:val="1"/>
-    <wne:hash wne:val="-1980927824"/>
-  </wne:recipientData>
-  <wne:recipientData>
-    <wne:active wne:val="1"/>
-    <wne:hash wne:val="-1422777647"/>
-  </wne:recipientData>
-  <wne:recipientData>
-    <wne:active wne:val="1"/>
-    <wne:hash wne:val="328328206"/>
-  </wne:recipientData>
-  <wne:recipientData>
-    <wne:active wne:val="1"/>
-    <wne:hash wne:val="-1085649419"/>
-  </wne:recipientData>
-  <wne:recipientData>
-    <wne:active wne:val="1"/>
-    <wne:hash wne:val="-1441701563"/>
-  </wne:recipientData>
-  <wne:recipientData>
-    <wne:active wne:val="1"/>
-    <wne:hash wne:val="217175031"/>
-  </wne:recipientData>
-  <wne:recipientData>
-    <wne:active wne:val="1"/>
-    <wne:hash wne:val="-1769369257"/>
-  </wne:recipientData>
-  <wne:recipientData>
-    <wne:active wne:val="1"/>
-    <wne:hash wne:val="1061199628"/>
-  </wne:recipientData>
-  <wne:recipientData>
-    <wne:active wne:val="1"/>
-    <wne:hash wne:val="-1426646159"/>
-  </wne:recipientData>
-  <wne:recipientData>
-    <wne:active wne:val="1"/>
-    <wne:hash wne:val="2085826294"/>
-  </wne:recipientData>
-  <wne:recipientData>
-    <wne:active wne:val="1"/>
-    <wne:hash wne:val="-714677219"/>
-  </wne:recipientData>
-  <wne:recipientData>
-    <wne:active wne:val="1"/>
-    <wne:hash wne:val="86169116"/>
-  </wne:recipientData>
-  <wne:recipientData>
-    <wne:active wne:val="1"/>
-    <wne:hash wne:val="1354999159"/>
-  </wne:recipientData>
-  <wne:recipientData>
-    <wne:active wne:val="1"/>
-    <wne:hash wne:val="2065352251"/>
-  </wne:recipientData>
-  <wne:recipientData>
-    <wne:active wne:val="1"/>
-    <wne:hash wne:val="309263510"/>
-  </wne:recipientData>
-  <wne:recipientData>
-    <wne:active wne:val="1"/>
-    <wne:hash wne:val="92096690"/>
-  </wne:recipientData>
-  <wne:recipientData>
-    <wne:active wne:val="1"/>
-    <wne:hash wne:val="697531053"/>
-  </wne:recipientData>
-  <wne:recipientData>
-    <wne:active wne:val="1"/>
-    <wne:hash wne:val="-1870574598"/>
-  </wne:recipientData>
-  <wne:recipientData>
-    <wne:active wne:val="1"/>
-    <wne:hash wne:val="-1680307862"/>
-  </wne:recipientData>
-  <wne:recipientData>
-    <wne:active wne:val="1"/>
-    <wne:hash wne:val="-714524781"/>
-  </wne:recipientData>
-  <wne:recipientData>
-    <wne:active wne:val="1"/>
-    <wne:hash wne:val="-1155231113"/>
-  </wne:recipientData>
-  <wne:recipientData>
-    <wne:active wne:val="1"/>
-    <wne:hash wne:val="1871493174"/>
-  </wne:recipientData>
-  <wne:recipientData>
-    <wne:active wne:val="1"/>
-    <wne:hash wne:val="146815742"/>
-  </wne:recipientData>
-  <wne:recipientData>
-    <wne:active wne:val="1"/>
-    <wne:hash wne:val="-1020283487"/>
-  </wne:recipientData>
-  <wne:recipientData>
-    <wne:active wne:val="1"/>
-    <wne:hash wne:val="638826805"/>
-  </wne:recipientData>
-  <wne:recipientData>
-    <wne:active wne:val="1"/>
-    <wne:hash wne:val="1434460767"/>
-  </wne:recipientData>
-  <wne:recipientData>
-    <wne:active wne:val="1"/>
-    <wne:hash wne:val="437329391"/>
-  </wne:recipientData>
-  <wne:recipientData>
-    <wne:active wne:val="1"/>
-    <wne:hash wne:val="-967837920"/>
-  </wne:recipientData>
-  <wne:recipientData>
-    <wne:active wne:val="1"/>
-    <wne:hash wne:val="508811429"/>
-  </wne:recipientData>
-  <wne:recipientData>
-    <wne:active wne:val="1"/>
-    <wne:hash wne:val="-483339386"/>
-  </wne:recipientData>
-  <wne:recipientData>
-    <wne:active wne:val="1"/>
-    <wne:hash wne:val="132339381"/>
-  </wne:recipientData>
-  <wne:recipientData>
-    <wne:active wne:val="1"/>
-    <wne:hash wne:val="-924147003"/>
-  </wne:recipientData>
-  <wne:recipientData>
-    <wne:active wne:val="1"/>
-    <wne:hash wne:val="416191808"/>
-  </wne:recipientData>
-  <wne:recipientData>
-    <wne:active wne:val="1"/>
-    <wne:hash wne:val="-833722323"/>
-  </wne:recipientData>
-  <wne:recipientData>
-    <wne:active wne:val="1"/>
-    <wne:hash wne:val="-543221701"/>
-  </wne:recipientData>
-  <wne:recipientData>
-    <wne:active wne:val="1"/>
-    <wne:hash wne:val="-104596473"/>
-  </wne:recipientData>
-  <wne:recipientData>
-    <wne:active wne:val="1"/>
-    <wne:hash wne:val="-1200737395"/>
-  </wne:recipientData>
-  <wne:recipientData>
-    <wne:active wne:val="1"/>
-    <wne:hash wne:val="767486086"/>
-  </wne:recipientData>
-  <wne:recipientData>
-    <wne:active wne:val="1"/>
-    <wne:hash wne:val="890129547"/>
-  </wne:recipientData>
-  <wne:recipientData>
-    <wne:active wne:val="1"/>
-    <wne:hash wne:val="-1120417953"/>
-  </wne:recipientData>
-  <wne:recipientData>
-    <wne:active wne:val="1"/>
-    <wne:hash wne:val="-380688386"/>
-  </wne:recipientData>
-  <wne:recipientData>
-    <wne:active wne:val="1"/>
-    <wne:hash wne:val="-1428122145"/>
-  </wne:recipientData>
-  <wne:recipientData>
-    <wne:active wne:val="1"/>
-    <wne:hash wne:val="-785721442"/>
-  </wne:recipientData>
-  <wne:recipientData>
-    <wne:active wne:val="1"/>
-    <wne:hash wne:val="241805074"/>
-  </wne:recipientData>
-  <wne:recipientData>
-    <wne:active wne:val="1"/>
-    <wne:hash wne:val="481443686"/>
-  </wne:recipientData>
-  <wne:recipientData>
-    <wne:active wne:val="1"/>
-    <wne:hash wne:val="-1322514126"/>
-  </wne:recipientData>
-  <wne:recipientData>
-    <wne:active wne:val="1"/>
-    <wne:hash wne:val="191448109"/>
-  </wne:recipientData>
-  <wne:recipientData>
-    <wne:active wne:val="1"/>
-    <wne:hash wne:val="-1258225844"/>
-  </wne:recipientData>
-  <wne:recipientData>
-    <wne:active wne:val="1"/>
-    <wne:hash wne:val="264644624"/>
-  </wne:recipientData>
-  <wne:recipientData>
-    <wne:active wne:val="1"/>
-    <wne:hash wne:val="1409887243"/>
-  </wne:recipientData>
-  <wne:recipientData>
-    <wne:active wne:val="1"/>
-    <wne:hash wne:val="-275130665"/>
-  </wne:recipientData>
-  <wne:recipientData>
-    <wne:active wne:val="1"/>
-    <wne:hash wne:val="-1267589504"/>
-  </wne:recipientData>
-  <wne:recipientData>
-    <wne:active wne:val="1"/>
-    <wne:hash wne:val="-2037520830"/>
-  </wne:recipientData>
-  <wne:recipientData>
-    <wne:active wne:val="1"/>
-    <wne:hash wne:val="-1508662739"/>
-  </wne:recipientData>
-  <wne:recipientData>
-    <wne:active wne:val="1"/>
-    <wne:hash wne:val="-1713930067"/>
-  </wne:recipientData>
-  <wne:recipientData>
-    <wne:active wne:val="1"/>
-    <wne:hash wne:val="1630570767"/>
-  </wne:recipientData>
-  <wne:recipientData>
-    <wne:active wne:val="1"/>
-    <wne:hash wne:val="161899358"/>
-  </wne:recipientData>
-  <wne:recipientData>
-    <wne:active wne:val="1"/>
-    <wne:hash wne:val="-39993782"/>
-  </wne:recipientData>
-  <wne:recipientData>
-    <wne:active wne:val="1"/>
-    <wne:hash wne:val="766964156"/>
-  </wne:recipientData>
-  <wne:recipientData>
-    <wne:active wne:val="1"/>
-    <wne:hash wne:val="1233244282"/>
-  </wne:recipientData>
-  <wne:recipientData>
-    <wne:active wne:val="1"/>
-    <wne:hash wne:val="-444464163"/>
-  </wne:recipientData>
-  <wne:recipientData>
-    <wne:active wne:val="1"/>
-    <wne:hash wne:val="-1682754310"/>
-  </wne:recipientData>
-  <wne:recipientData>
-    <wne:active wne:val="1"/>
-    <wne:hash wne:val="1335206476"/>
-  </wne:recipientData>
-  <wne:recipientData>
-    <wne:active wne:val="1"/>
-    <wne:hash wne:val="1524653920"/>
-  </wne:recipientData>
-  <wne:recipientData>
-    <wne:active wne:val="1"/>
-    <wne:hash wne:val="1517580111"/>
-  </wne:recipientData>
-  <wne:recipientData>
-    <wne:active wne:val="1"/>
-    <wne:hash wne:val="-1698744210"/>
-  </wne:recipientData>
-  <wne:recipientData>
-    <wne:active wne:val="1"/>
-    <wne:hash wne:val="-721150927"/>
-  </wne:recipientData>
-  <wne:recipientData>
-    <wne:active wne:val="1"/>
-    <wne:hash wne:val="804363911"/>
-  </wne:recipientData>
-  <wne:recipientData>
-    <wne:active wne:val="1"/>
-    <wne:hash wne:val="546381955"/>
-  </wne:recipientData>
-  <wne:recipientData>
-    <wne:active wne:val="1"/>
-    <wne:hash wne:val="-463968946"/>
-  </wne:recipientData>
-  <wne:recipientData>
-    <wne:active wne:val="1"/>
-    <wne:hash wne:val="-1148158860"/>
-  </wne:recipientData>
-  <wne:recipientData>
-    <wne:active wne:val="1"/>
-    <wne:hash wne:val="124921574"/>
-  </wne:recipientData>
-  <wne:recipientData>
-    <wne:active wne:val="1"/>
-    <wne:hash wne:val="-454516508"/>
-  </wne:recipientData>
-  <wne:recipientData>
-    <wne:active wne:val="1"/>
-    <wne:hash wne:val="1586272165"/>
-  </wne:recipientData>
-  <wne:recipientData>
-    <wne:active wne:val="1"/>
-    <wne:hash wne:val="1314898379"/>
-  </wne:recipientData>
-  <wne:recipientData>
-    <wne:active wne:val="1"/>
-    <wne:hash wne:val="159318024"/>
-  </wne:recipientData>
-  <wne:recipientData>
-    <wne:active wne:val="1"/>
-    <wne:hash wne:val="-1531334467"/>
-  </wne:recipientData>
-  <wne:recipientData>
-    <wne:active wne:val="1"/>
-    <wne:hash wne:val="-1851026256"/>
-  </wne:recipientData>
-  <wne:recipientData>
-    <wne:active wne:val="1"/>
-    <wne:hash wne:val="-84475077"/>
+    <wne:hash wne:val="273790690"/>
   </wne:recipientData>
 </wne:recipients>
 </file>

</xml_diff>

<commit_message>
cetak label kaos n topi dp3t26 pdh
</commit_message>
<xml_diff>
--- a/10. DP 2N16(ABU ABU T16(UNGU)/SETTING LABEL SEPATU.docx
+++ b/10. DP 2N16(ABU ABU T16(UNGU)/SETTING LABEL SEPATU.docx
@@ -69,7 +69,7 @@
                 <w:noProof/>
                 <w:sz w:val="36"/>
               </w:rPr>
-              <w:t>C85</w:t>
+              <w:t>C86</w:t>
             </w:r>
             <w:r>
               <w:rPr>
@@ -156,7 +156,7 @@
                 <w:sz w:val="24"/>
                 <w:szCs w:val="24"/>
               </w:rPr>
-              <w:t>TEGUH KURNIAWAN</w:t>
+              <w:t>VARIDA DEVIANA</w:t>
             </w:r>
             <w:r>
               <w:rPr>
@@ -219,7 +219,7 @@
                 <w:noProof/>
                 <w:sz w:val="32"/>
               </w:rPr>
-              <w:t>42</w:t>
+              <w:t>41</w:t>
             </w:r>
             <w:r>
               <w:rPr>
@@ -256,7 +256,7 @@
                 <w:noProof/>
                 <w:sz w:val="32"/>
               </w:rPr>
-              <w:t>PRIA</w:t>
+              <w:t>WANITA</w:t>
             </w:r>
             <w:r>
               <w:rPr>
@@ -344,7 +344,7 @@
                 <w:noProof/>
                 <w:sz w:val="32"/>
               </w:rPr>
-              <w:t>54</w:t>
+              <w:t>57</w:t>
             </w:r>
             <w:r>
               <w:rPr>
@@ -596,7 +596,7 @@
                 <w:noProof/>
                 <w:sz w:val="36"/>
               </w:rPr>
-              <w:t>D1</w:t>
+              <w:t>C87</w:t>
             </w:r>
             <w:r>
               <w:rPr>
@@ -683,7 +683,7 @@
                 <w:sz w:val="24"/>
                 <w:szCs w:val="24"/>
               </w:rPr>
-              <w:t>EKO SETIASMONO</w:t>
+              <w:t>MUH FAUZI</w:t>
             </w:r>
             <w:r>
               <w:rPr>
@@ -871,7 +871,7 @@
                 <w:noProof/>
                 <w:sz w:val="32"/>
               </w:rPr>
-              <w:t>54</w:t>
+              <w:t>58</w:t>
             </w:r>
             <w:r>
               <w:rPr>
@@ -940,7 +940,7 @@
                 <w:noProof/>
                 <w:sz w:val="24"/>
               </w:rPr>
-              <w:t>DP 2 TEKNIKA / 16</w:t>
+              <w:t>DP 2 NAUTIKA / 16</w:t>
             </w:r>
             <w:r>
               <w:rPr>
@@ -997,7 +997,7 @@
                 <w:noProof/>
                 <w:sz w:val="24"/>
               </w:rPr>
-              <w:t>DP 2 TEKNIKA / 16</w:t>
+              <w:t>DP 2 NAUTIKA / 16</w:t>
             </w:r>
             <w:r>
               <w:rPr>
@@ -1114,595 +1114,19 @@
 <wne:recipients xmlns:wpc="http://schemas.microsoft.com/office/word/2010/wordprocessingCanvas" xmlns:cx="http://schemas.microsoft.com/office/drawing/2014/chartex" xmlns:cx1="http://schemas.microsoft.com/office/drawing/2015/9/8/chartex" xmlns:cx2="http://schemas.microsoft.com/office/drawing/2015/10/21/chartex" xmlns:cx3="http://schemas.microsoft.com/office/drawing/2016/5/9/chartex" xmlns:cx4="http://schemas.microsoft.com/office/drawing/2016/5/10/chartex" xmlns:cx5="http://schemas.microsoft.com/office/drawing/2016/5/11/chartex" xmlns:cx6="http://schemas.microsoft.com/office/drawing/2016/5/12/chartex" xmlns:cx7="http://schemas.microsoft.com/office/drawing/2016/5/13/chartex" xmlns:cx8="http://schemas.microsoft.com/office/drawing/2016/5/14/chartex" xmlns:mc="http://schemas.openxmlformats.org/markup-compatibility/2006" xmlns:aink="http://schemas.microsoft.com/office/drawing/2016/ink" xmlns:am3d="http://schemas.microsoft.com/office/drawing/2017/model3d" xmlns:o="urn:schemas-microsoft-com:office:office" xmlns:r="http://schemas.openxmlformats.org/officeDocument/2006/relationships" xmlns:m="http://schemas.openxmlformats.org/officeDocument/2006/math" xmlns:v="urn:schemas-microsoft-com:vml" xmlns:wp14="http://schemas.microsoft.com/office/word/2010/wordprocessingDrawing" xmlns:wp="http://schemas.openxmlformats.org/drawingml/2006/wordprocessingDrawing" xmlns:w10="urn:schemas-microsoft-com:office:word" xmlns:w="http://schemas.openxmlformats.org/wordprocessingml/2006/main" xmlns:w14="http://schemas.microsoft.com/office/word/2010/wordml" xmlns:w15="http://schemas.microsoft.com/office/word/2012/wordml" xmlns:w16cex="http://schemas.microsoft.com/office/word/2018/wordml/cex" xmlns:w16cid="http://schemas.microsoft.com/office/word/2016/wordml/cid" xmlns:w16="http://schemas.microsoft.com/office/word/2018/wordml" xmlns:w16sdtdh="http://schemas.microsoft.com/office/word/2020/wordml/sdtdatahash" xmlns:w16se="http://schemas.microsoft.com/office/word/2015/wordml/symex" xmlns:wpg="http://schemas.microsoft.com/office/word/2010/wordprocessingGroup" xmlns:wpi="http://schemas.microsoft.com/office/word/2010/wordprocessingInk" xmlns:wne="http://schemas.microsoft.com/office/word/2006/wordml" xmlns:wps="http://schemas.microsoft.com/office/word/2010/wordprocessingShape" mc:Ignorable="w14 w15 w16se w16cid w16 w16cex w16sdtdh wp14">
   <wne:recipientData>
     <wne:active wne:val="1"/>
-    <wne:hash wne:val="-1854945961"/>
+    <wne:hash wne:val="1731806148"/>
   </wne:recipientData>
   <wne:recipientData>
     <wne:active wne:val="1"/>
-    <wne:hash wne:val="243139596"/>
+    <wne:hash wne:val="-345164096"/>
   </wne:recipientData>
   <wne:recipientData>
     <wne:active wne:val="1"/>
-    <wne:hash wne:val="1801288661"/>
+    <wne:hash wne:val="1244706407"/>
   </wne:recipientData>
   <wne:recipientData>
     <wne:active wne:val="1"/>
-    <wne:hash wne:val="1693876419"/>
-  </wne:recipientData>
-  <wne:recipientData>
-    <wne:active wne:val="1"/>
-    <wne:hash wne:val="-330167879"/>
-  </wne:recipientData>
-  <wne:recipientData>
-    <wne:active wne:val="1"/>
-    <wne:hash wne:val="-1866619450"/>
-  </wne:recipientData>
-  <wne:recipientData>
-    <wne:active wne:val="1"/>
-    <wne:hash wne:val="-1075535033"/>
-  </wne:recipientData>
-  <wne:recipientData>
-    <wne:active wne:val="1"/>
-    <wne:hash wne:val="-1651236332"/>
-  </wne:recipientData>
-  <wne:recipientData>
-    <wne:active wne:val="1"/>
-    <wne:hash wne:val="-1714198723"/>
-  </wne:recipientData>
-  <wne:recipientData>
-    <wne:active wne:val="1"/>
-    <wne:hash wne:val="76650968"/>
-  </wne:recipientData>
-  <wne:recipientData>
-    <wne:active wne:val="1"/>
-    <wne:hash wne:val="126436596"/>
-  </wne:recipientData>
-  <wne:recipientData>
-    <wne:active wne:val="1"/>
-    <wne:hash wne:val="-866629298"/>
-  </wne:recipientData>
-  <wne:recipientData>
-    <wne:active wne:val="1"/>
-    <wne:hash wne:val="-2079595821"/>
-  </wne:recipientData>
-  <wne:recipientData>
-    <wne:active wne:val="1"/>
-    <wne:hash wne:val="-342370120"/>
-  </wne:recipientData>
-  <wne:recipientData>
-    <wne:active wne:val="1"/>
-    <wne:hash wne:val="-1318950590"/>
-  </wne:recipientData>
-  <wne:recipientData>
-    <wne:active wne:val="1"/>
-    <wne:hash wne:val="-780958097"/>
-  </wne:recipientData>
-  <wne:recipientData>
-    <wne:active wne:val="1"/>
-    <wne:hash wne:val="-142677837"/>
-  </wne:recipientData>
-  <wne:recipientData>
-    <wne:active wne:val="1"/>
-    <wne:hash wne:val="-82415410"/>
-  </wne:recipientData>
-  <wne:recipientData>
-    <wne:active wne:val="1"/>
-    <wne:hash wne:val="-735717207"/>
-  </wne:recipientData>
-  <wne:recipientData>
-    <wne:active wne:val="1"/>
-    <wne:hash wne:val="427993520"/>
-  </wne:recipientData>
-  <wne:recipientData>
-    <wne:active wne:val="1"/>
-    <wne:hash wne:val="70382590"/>
-  </wne:recipientData>
-  <wne:recipientData>
-    <wne:active wne:val="1"/>
-    <wne:hash wne:val="-1850037200"/>
-  </wne:recipientData>
-  <wne:recipientData>
-    <wne:active wne:val="1"/>
-    <wne:hash wne:val="-1179897718"/>
-  </wne:recipientData>
-  <wne:recipientData>
-    <wne:active wne:val="1"/>
-    <wne:hash wne:val="1171355249"/>
-  </wne:recipientData>
-  <wne:recipientData>
-    <wne:active wne:val="1"/>
-    <wne:hash wne:val="-869613386"/>
-  </wne:recipientData>
-  <wne:recipientData>
-    <wne:active wne:val="1"/>
-    <wne:hash wne:val="1766513276"/>
-  </wne:recipientData>
-  <wne:recipientData>
-    <wne:active wne:val="1"/>
-    <wne:hash wne:val="1994514759"/>
-  </wne:recipientData>
-  <wne:recipientData>
-    <wne:active wne:val="1"/>
-    <wne:hash wne:val="817539522"/>
-  </wne:recipientData>
-  <wne:recipientData>
-    <wne:active wne:val="1"/>
-    <wne:hash wne:val="1958575788"/>
-  </wne:recipientData>
-  <wne:recipientData>
-    <wne:active wne:val="1"/>
-    <wne:hash wne:val="1422625947"/>
-  </wne:recipientData>
-  <wne:recipientData>
-    <wne:active wne:val="1"/>
-    <wne:hash wne:val="-1370865172"/>
-  </wne:recipientData>
-  <wne:recipientData>
-    <wne:active wne:val="1"/>
-    <wne:hash wne:val="617694695"/>
-  </wne:recipientData>
-  <wne:recipientData>
-    <wne:active wne:val="1"/>
-    <wne:hash wne:val="904531845"/>
-  </wne:recipientData>
-  <wne:recipientData>
-    <wne:active wne:val="1"/>
-    <wne:hash wne:val="1592035809"/>
-  </wne:recipientData>
-  <wne:recipientData>
-    <wne:active wne:val="1"/>
-    <wne:hash wne:val="246929347"/>
-  </wne:recipientData>
-  <wne:recipientData>
-    <wne:active wne:val="1"/>
-    <wne:hash wne:val="-125996703"/>
-  </wne:recipientData>
-  <wne:recipientData>
-    <wne:active wne:val="1"/>
-    <wne:hash wne:val="1544522867"/>
-  </wne:recipientData>
-  <wne:recipientData>
-    <wne:active wne:val="1"/>
-    <wne:hash wne:val="1949641085"/>
-  </wne:recipientData>
-  <wne:recipientData>
-    <wne:active wne:val="1"/>
-    <wne:hash wne:val="-722944317"/>
-  </wne:recipientData>
-  <wne:recipientData>
-    <wne:active wne:val="1"/>
-    <wne:hash wne:val="681616223"/>
-  </wne:recipientData>
-  <wne:recipientData>
-    <wne:active wne:val="1"/>
-    <wne:hash wne:val="58056488"/>
-  </wne:recipientData>
-  <wne:recipientData>
-    <wne:active wne:val="1"/>
-    <wne:hash wne:val="-810577914"/>
-  </wne:recipientData>
-  <wne:recipientData>
-    <wne:active wne:val="1"/>
-    <wne:hash wne:val="-15923917"/>
-  </wne:recipientData>
-  <wne:recipientData>
-    <wne:active wne:val="1"/>
-    <wne:hash wne:val="1090726320"/>
-  </wne:recipientData>
-  <wne:recipientData>
-    <wne:active wne:val="1"/>
-    <wne:hash wne:val="-1066846998"/>
-  </wne:recipientData>
-  <wne:recipientData>
-    <wne:active wne:val="1"/>
-    <wne:hash wne:val="-626684004"/>
-  </wne:recipientData>
-  <wne:recipientData>
-    <wne:active wne:val="1"/>
-    <wne:hash wne:val="571789774"/>
-  </wne:recipientData>
-  <wne:recipientData>
-    <wne:active wne:val="1"/>
-    <wne:hash wne:val="-1075499658"/>
-  </wne:recipientData>
-  <wne:recipientData>
-    <wne:active wne:val="1"/>
-    <wne:hash wne:val="-561223996"/>
-  </wne:recipientData>
-  <wne:recipientData>
-    <wne:active wne:val="1"/>
-    <wne:hash wne:val="288476371"/>
-  </wne:recipientData>
-  <wne:recipientData>
-    <wne:active wne:val="1"/>
-    <wne:hash wne:val="1929251835"/>
-  </wne:recipientData>
-  <wne:recipientData>
-    <wne:active wne:val="1"/>
-    <wne:hash wne:val="1201351937"/>
-  </wne:recipientData>
-  <wne:recipientData>
-    <wne:active wne:val="1"/>
-    <wne:hash wne:val="-735322204"/>
-  </wne:recipientData>
-  <wne:recipientData>
-    <wne:active wne:val="1"/>
-    <wne:hash wne:val="266733586"/>
-  </wne:recipientData>
-  <wne:recipientData>
-    <wne:active wne:val="1"/>
-    <wne:hash wne:val="291213595"/>
-  </wne:recipientData>
-  <wne:recipientData>
-    <wne:active wne:val="1"/>
-    <wne:hash wne:val="275253715"/>
-  </wne:recipientData>
-  <wne:recipientData>
-    <wne:active wne:val="1"/>
-    <wne:hash wne:val="1548764929"/>
-  </wne:recipientData>
-  <wne:recipientData>
-    <wne:active wne:val="1"/>
-    <wne:hash wne:val="33413078"/>
-  </wne:recipientData>
-  <wne:recipientData>
-    <wne:active wne:val="1"/>
-    <wne:hash wne:val="-1038553021"/>
-  </wne:recipientData>
-  <wne:recipientData>
-    <wne:active wne:val="1"/>
-    <wne:hash wne:val="-217741846"/>
-  </wne:recipientData>
-  <wne:recipientData>
-    <wne:active wne:val="1"/>
-    <wne:hash wne:val="1467548085"/>
-  </wne:recipientData>
-  <wne:recipientData>
-    <wne:active wne:val="1"/>
-    <wne:hash wne:val="698484832"/>
-  </wne:recipientData>
-  <wne:recipientData>
-    <wne:active wne:val="1"/>
-    <wne:hash wne:val="758320157"/>
-  </wne:recipientData>
-  <wne:recipientData>
-    <wne:active wne:val="1"/>
-    <wne:hash wne:val="-831434814"/>
-  </wne:recipientData>
-  <wne:recipientData>
-    <wne:active wne:val="1"/>
-    <wne:hash wne:val="1197440297"/>
-  </wne:recipientData>
-  <wne:recipientData>
-    <wne:active wne:val="1"/>
-    <wne:hash wne:val="1641672492"/>
-  </wne:recipientData>
-  <wne:recipientData>
-    <wne:active wne:val="1"/>
-    <wne:hash wne:val="212853945"/>
-  </wne:recipientData>
-  <wne:recipientData>
-    <wne:active wne:val="1"/>
-    <wne:hash wne:val="-466000302"/>
-  </wne:recipientData>
-  <wne:recipientData>
-    <wne:active wne:val="1"/>
-    <wne:hash wne:val="822408598"/>
-  </wne:recipientData>
-  <wne:recipientData>
-    <wne:active wne:val="1"/>
-    <wne:hash wne:val="2037117728"/>
-  </wne:recipientData>
-  <wne:recipientData>
-    <wne:active wne:val="1"/>
-    <wne:hash wne:val="-2121415017"/>
-  </wne:recipientData>
-  <wne:recipientData>
-    <wne:active wne:val="1"/>
-    <wne:hash wne:val="-1526368016"/>
-  </wne:recipientData>
-  <wne:recipientData>
-    <wne:active wne:val="1"/>
-    <wne:hash wne:val="1525840600"/>
-  </wne:recipientData>
-  <wne:recipientData>
-    <wne:active wne:val="1"/>
-    <wne:hash wne:val="-1558168015"/>
-  </wne:recipientData>
-  <wne:recipientData>
-    <wne:active wne:val="1"/>
-    <wne:hash wne:val="-1571358625"/>
-  </wne:recipientData>
-  <wne:recipientData>
-    <wne:active wne:val="1"/>
-    <wne:hash wne:val="-1538599047"/>
-  </wne:recipientData>
-  <wne:recipientData>
-    <wne:active wne:val="1"/>
-    <wne:hash wne:val="348006201"/>
-  </wne:recipientData>
-  <wne:recipientData>
-    <wne:active wne:val="1"/>
-    <wne:hash wne:val="-393349812"/>
-  </wne:recipientData>
-  <wne:recipientData>
-    <wne:active wne:val="1"/>
-    <wne:hash wne:val="-1426182244"/>
-  </wne:recipientData>
-  <wne:recipientData>
-    <wne:active wne:val="1"/>
-    <wne:hash wne:val="1359206737"/>
-  </wne:recipientData>
-  <wne:recipientData>
-    <wne:active wne:val="1"/>
-    <wne:hash wne:val="-312241320"/>
-  </wne:recipientData>
-  <wne:recipientData>
-    <wne:active wne:val="1"/>
-    <wne:hash wne:val="805725549"/>
-  </wne:recipientData>
-  <wne:recipientData>
-    <wne:active wne:val="1"/>
-    <wne:hash wne:val="515640149"/>
-  </wne:recipientData>
-  <wne:recipientData>
-    <wne:active wne:val="1"/>
-    <wne:hash wne:val="2036104327"/>
-  </wne:recipientData>
-  <wne:recipientData>
-    <wne:active wne:val="1"/>
-    <wne:hash wne:val="2029886502"/>
-  </wne:recipientData>
-  <wne:recipientData>
-    <wne:active wne:val="1"/>
-    <wne:hash wne:val="-18022120"/>
-  </wne:recipientData>
-  <wne:recipientData>
-    <wne:active wne:val="1"/>
-    <wne:hash wne:val="624409911"/>
-  </wne:recipientData>
-  <wne:recipientData>
-    <wne:active wne:val="1"/>
-    <wne:hash wne:val="257837787"/>
-  </wne:recipientData>
-  <wne:recipientData>
-    <wne:active wne:val="1"/>
-    <wne:hash wne:val="2114888309"/>
-  </wne:recipientData>
-  <wne:recipientData>
-    <wne:active wne:val="1"/>
-    <wne:hash wne:val="1685890567"/>
-  </wne:recipientData>
-  <wne:recipientData>
-    <wne:active wne:val="1"/>
-    <wne:hash wne:val="-646658812"/>
-  </wne:recipientData>
-  <wne:recipientData>
-    <wne:active wne:val="1"/>
-    <wne:hash wne:val="-1598488747"/>
-  </wne:recipientData>
-  <wne:recipientData>
-    <wne:active wne:val="1"/>
-    <wne:hash wne:val="-1789961526"/>
-  </wne:recipientData>
-  <wne:recipientData>
-    <wne:active wne:val="1"/>
-    <wne:hash wne:val="297720063"/>
-  </wne:recipientData>
-  <wne:recipientData>
-    <wne:active wne:val="1"/>
-    <wne:hash wne:val="-1914076977"/>
-  </wne:recipientData>
-  <wne:recipientData>
-    <wne:active wne:val="1"/>
-    <wne:hash wne:val="1223912582"/>
-  </wne:recipientData>
-  <wne:recipientData>
-    <wne:active wne:val="1"/>
-    <wne:hash wne:val="395980815"/>
-  </wne:recipientData>
-  <wne:recipientData>
-    <wne:active wne:val="1"/>
-    <wne:hash wne:val="-2016933383"/>
-  </wne:recipientData>
-  <wne:recipientData>
-    <wne:active wne:val="1"/>
-    <wne:hash wne:val="600529015"/>
-  </wne:recipientData>
-  <wne:recipientData>
-    <wne:active wne:val="1"/>
-    <wne:hash wne:val="670720503"/>
-  </wne:recipientData>
-  <wne:recipientData>
-    <wne:active wne:val="1"/>
-    <wne:hash wne:val="630379014"/>
-  </wne:recipientData>
-  <wne:recipientData>
-    <wne:active wne:val="1"/>
-    <wne:hash wne:val="-2024456429"/>
-  </wne:recipientData>
-  <wne:recipientData>
-    <wne:active wne:val="1"/>
-    <wne:hash wne:val="734582845"/>
-  </wne:recipientData>
-  <wne:recipientData>
-    <wne:active wne:val="1"/>
-    <wne:hash wne:val="1830814178"/>
-  </wne:recipientData>
-  <wne:recipientData>
-    <wne:active wne:val="1"/>
-    <wne:hash wne:val="-1469462893"/>
-  </wne:recipientData>
-  <wne:recipientData>
-    <wne:active wne:val="1"/>
-    <wne:hash wne:val="-827062190"/>
-  </wne:recipientData>
-  <wne:recipientData>
-    <wne:active wne:val="1"/>
-    <wne:hash wne:val="-57403192"/>
-  </wne:recipientData>
-  <wne:recipientData>
-    <wne:active wne:val="1"/>
-    <wne:hash wne:val="-1319805070"/>
-  </wne:recipientData>
-  <wne:recipientData>
-    <wne:active wne:val="1"/>
-    <wne:hash wne:val="920024224"/>
-  </wne:recipientData>
-  <wne:recipientData>
-    <wne:active wne:val="1"/>
-    <wne:hash wne:val="-1546420439"/>
-  </wne:recipientData>
-  <wne:recipientData>
-    <wne:active wne:val="1"/>
-    <wne:hash wne:val="91243844"/>
-  </wne:recipientData>
-  <wne:recipientData>
-    <wne:active wne:val="1"/>
-    <wne:hash wne:val="-489751236"/>
-  </wne:recipientData>
-  <wne:recipientData>
-    <wne:active wne:val="1"/>
-    <wne:hash wne:val="54801975"/>
-  </wne:recipientData>
-  <wne:recipientData>
-    <wne:active wne:val="1"/>
-    <wne:hash wne:val="-17674559"/>
-  </wne:recipientData>
-  <wne:recipientData>
-    <wne:active wne:val="1"/>
-    <wne:hash wne:val="391125118"/>
-  </wne:recipientData>
-  <wne:recipientData>
-    <wne:active wne:val="1"/>
-    <wne:hash wne:val="1837799604"/>
-  </wne:recipientData>
-  <wne:recipientData>
-    <wne:active wne:val="1"/>
-    <wne:hash wne:val="-602933121"/>
-  </wne:recipientData>
-  <wne:recipientData>
-    <wne:active wne:val="1"/>
-    <wne:hash wne:val="-1464563983"/>
-  </wne:recipientData>
-  <wne:recipientData>
-    <wne:active wne:val="1"/>
-    <wne:hash wne:val="452963847"/>
-  </wne:recipientData>
-  <wne:recipientData>
-    <wne:active wne:val="1"/>
-    <wne:hash wne:val="-650001187"/>
-  </wne:recipientData>
-  <wne:recipientData>
-    <wne:active wne:val="1"/>
-    <wne:hash wne:val="676040080"/>
-  </wne:recipientData>
-  <wne:recipientData>
-    <wne:active wne:val="1"/>
-    <wne:hash wne:val="415729948"/>
-  </wne:recipientData>
-  <wne:recipientData>
-    <wne:active wne:val="1"/>
-    <wne:hash wne:val="-1620269026"/>
-  </wne:recipientData>
-  <wne:recipientData>
-    <wne:active wne:val="1"/>
-    <wne:hash wne:val="-1672483349"/>
-  </wne:recipientData>
-  <wne:recipientData>
-    <wne:active wne:val="1"/>
-    <wne:hash wne:val="138790634"/>
-  </wne:recipientData>
-  <wne:recipientData>
-    <wne:active wne:val="1"/>
-    <wne:hash wne:val="-992148894"/>
-  </wne:recipientData>
-  <wne:recipientData>
-    <wne:active wne:val="1"/>
-    <wne:hash wne:val="2054145882"/>
-  </wne:recipientData>
-  <wne:recipientData>
-    <wne:active wne:val="1"/>
-    <wne:hash wne:val="1148315737"/>
-  </wne:recipientData>
-  <wne:recipientData>
-    <wne:active wne:val="1"/>
-    <wne:hash wne:val="-1140793488"/>
-  </wne:recipientData>
-  <wne:recipientData>
-    <wne:active wne:val="1"/>
-    <wne:hash wne:val="437166321"/>
-  </wne:recipientData>
-  <wne:recipientData>
-    <wne:active wne:val="1"/>
-    <wne:hash wne:val="2047617749"/>
-  </wne:recipientData>
-  <wne:recipientData>
-    <wne:active wne:val="1"/>
-    <wne:hash wne:val="-597032891"/>
-  </wne:recipientData>
-  <wne:recipientData>
-    <wne:active wne:val="1"/>
-    <wne:hash wne:val="-1936807842"/>
-  </wne:recipientData>
-  <wne:recipientData>
-    <wne:active wne:val="1"/>
-    <wne:hash wne:val="-1948434398"/>
-  </wne:recipientData>
-  <wne:recipientData>
-    <wne:active wne:val="1"/>
-    <wne:hash wne:val="-44010254"/>
-  </wne:recipientData>
-  <wne:recipientData>
-    <wne:active wne:val="1"/>
-    <wne:hash wne:val="1842083806"/>
-  </wne:recipientData>
-  <wne:recipientData>
-    <wne:active wne:val="1"/>
-    <wne:hash wne:val="404473291"/>
-  </wne:recipientData>
-  <wne:recipientData>
-    <wne:active wne:val="1"/>
-    <wne:hash wne:val="1583637915"/>
-  </wne:recipientData>
-  <wne:recipientData>
-    <wne:active wne:val="1"/>
-    <wne:hash wne:val="442781774"/>
-  </wne:recipientData>
-  <wne:recipientData>
-    <wne:active wne:val="1"/>
-    <wne:hash wne:val="1344523499"/>
-  </wne:recipientData>
-  <wne:recipientData>
-    <wne:active wne:val="1"/>
-    <wne:hash wne:val="1817051520"/>
-  </wne:recipientData>
-  <wne:recipientData>
-    <wne:active wne:val="1"/>
-    <wne:hash wne:val="-1581722673"/>
-  </wne:recipientData>
-  <wne:recipientData>
-    <wne:active wne:val="1"/>
-    <wne:hash wne:val="1470368526"/>
-  </wne:recipientData>
-  <wne:recipientData>
-    <wne:active wne:val="1"/>
-    <wne:hash wne:val="-1326207587"/>
-  </wne:recipientData>
-  <wne:recipientData>
-    <wne:active wne:val="1"/>
-    <wne:hash wne:val="249515625"/>
-  </wne:recipientData>
-  <wne:recipientData>
-    <wne:active wne:val="1"/>
-    <wne:hash wne:val="1182769811"/>
-  </wne:recipientData>
-  <wne:recipientData>
-    <wne:active wne:val="1"/>
-    <wne:hash wne:val="477864488"/>
-  </wne:recipientData>
-  <wne:recipientData>
-    <wne:active wne:val="1"/>
-    <wne:hash wne:val="1829463175"/>
+    <wne:hash wne:val="-1478515098"/>
   </wne:recipientData>
 </wne:recipients>
 </file>

</xml_diff>